<commit_message>
Kindly merge the doc content in the ppt
</commit_message>
<xml_diff>
--- a/doc/FunctionalSpecs.docx
+++ b/doc/FunctionalSpecs.docx
@@ -31,14 +31,218 @@
         <w:jc w:val="center"/>
         <w:rPr>
           <w:rFonts w:asciiTheme="majorHAnsi" w:hAnsiTheme="majorHAnsi"/>
+          <w:b/>
+          <w:bCs/>
+          <w:sz w:val="40"/>
+          <w:szCs w:val="40"/>
+          <w:lang w:val="en-IN"/>
+        </w:rPr>
+      </w:pPr>
+      <w:r>
+        <w:rPr>
+          <w:rFonts w:asciiTheme="majorHAnsi" w:hAnsiTheme="majorHAnsi"/>
+          <w:b/>
+          <w:bCs/>
+          <w:sz w:val="40"/>
+          <w:szCs w:val="40"/>
+          <w:lang w:val="en-IN"/>
+        </w:rPr>
+        <w:t>Shruti Sharma</w:t>
+      </w:r>
+    </w:p>
+    <w:p>
+      <w:pPr>
+        <w:jc w:val="center"/>
+        <w:rPr>
+          <w:rFonts w:asciiTheme="majorHAnsi" w:hAnsiTheme="majorHAnsi"/>
+          <w:b/>
+          <w:bCs/>
+          <w:sz w:val="40"/>
+          <w:szCs w:val="40"/>
+          <w:lang w:val="en-IN"/>
+        </w:rPr>
+      </w:pPr>
+      <w:r>
+        <w:rPr>
+          <w:rFonts w:asciiTheme="majorHAnsi" w:hAnsiTheme="majorHAnsi"/>
+          <w:b/>
+          <w:bCs/>
+          <w:sz w:val="40"/>
+          <w:szCs w:val="40"/>
+          <w:lang w:val="en-IN"/>
+        </w:rPr>
+        <w:t>Vani Gupta</w:t>
+      </w:r>
+    </w:p>
+    <w:p>
+      <w:pPr>
+        <w:jc w:val="center"/>
+        <w:rPr>
+          <w:rFonts w:asciiTheme="majorHAnsi" w:hAnsiTheme="majorHAnsi"/>
+          <w:b/>
+          <w:bCs/>
+          <w:sz w:val="40"/>
+          <w:szCs w:val="40"/>
+          <w:lang w:val="en-IN"/>
+        </w:rPr>
+      </w:pPr>
+      <w:r>
+        <w:rPr>
+          <w:rFonts w:asciiTheme="majorHAnsi" w:hAnsiTheme="majorHAnsi"/>
+          <w:b/>
+          <w:bCs/>
+          <w:sz w:val="40"/>
+          <w:szCs w:val="40"/>
+          <w:lang w:val="en-IN"/>
+        </w:rPr>
+        <w:t xml:space="preserve">Chirag </w:t>
+      </w:r>
+      <w:proofErr w:type="spellStart"/>
+      <w:r>
+        <w:rPr>
+          <w:rFonts w:asciiTheme="majorHAnsi" w:hAnsiTheme="majorHAnsi"/>
+          <w:b/>
+          <w:bCs/>
+          <w:sz w:val="40"/>
+          <w:szCs w:val="40"/>
+          <w:lang w:val="en-IN"/>
+        </w:rPr>
+        <w:t>Kinra</w:t>
+      </w:r>
+      <w:proofErr w:type="spellEnd"/>
+    </w:p>
+    <w:p>
+      <w:pPr>
+        <w:jc w:val="center"/>
+        <w:rPr>
+          <w:rFonts w:asciiTheme="majorHAnsi" w:hAnsiTheme="majorHAnsi"/>
+          <w:b/>
+          <w:bCs/>
+          <w:sz w:val="40"/>
+          <w:szCs w:val="40"/>
+          <w:lang w:val="en-IN"/>
+        </w:rPr>
+      </w:pPr>
+      <w:proofErr w:type="spellStart"/>
+      <w:r>
+        <w:rPr>
+          <w:rFonts w:asciiTheme="majorHAnsi" w:hAnsiTheme="majorHAnsi"/>
+          <w:b/>
+          <w:bCs/>
+          <w:sz w:val="40"/>
+          <w:szCs w:val="40"/>
+          <w:lang w:val="en-IN"/>
+        </w:rPr>
+        <w:t>Ayush</w:t>
+      </w:r>
+      <w:proofErr w:type="spellEnd"/>
+      <w:r>
+        <w:rPr>
+          <w:rFonts w:asciiTheme="majorHAnsi" w:hAnsiTheme="majorHAnsi"/>
+          <w:b/>
+          <w:bCs/>
+          <w:sz w:val="40"/>
+          <w:szCs w:val="40"/>
+          <w:lang w:val="en-IN"/>
+        </w:rPr>
+        <w:t xml:space="preserve"> </w:t>
+      </w:r>
+      <w:proofErr w:type="spellStart"/>
+      <w:r>
+        <w:rPr>
+          <w:rFonts w:asciiTheme="majorHAnsi" w:hAnsiTheme="majorHAnsi"/>
+          <w:b/>
+          <w:bCs/>
+          <w:sz w:val="40"/>
+          <w:szCs w:val="40"/>
+          <w:lang w:val="en-IN"/>
+        </w:rPr>
+        <w:t>Paliwal</w:t>
+      </w:r>
+      <w:proofErr w:type="spellEnd"/>
+    </w:p>
+    <w:p>
+      <w:pPr>
+        <w:jc w:val="center"/>
+        <w:rPr>
+          <w:rFonts w:asciiTheme="majorHAnsi" w:hAnsiTheme="majorHAnsi"/>
+          <w:b/>
+          <w:bCs/>
+          <w:sz w:val="40"/>
+          <w:szCs w:val="40"/>
+          <w:lang w:val="en-IN"/>
+        </w:rPr>
+      </w:pPr>
+      <w:r>
+        <w:rPr>
+          <w:rFonts w:asciiTheme="majorHAnsi" w:hAnsiTheme="majorHAnsi"/>
+          <w:b/>
+          <w:bCs/>
+          <w:sz w:val="40"/>
+          <w:szCs w:val="40"/>
+          <w:lang w:val="en-IN"/>
+        </w:rPr>
+        <w:t>Mohit Chaudhary</w:t>
+      </w:r>
+    </w:p>
+    <w:p>
+      <w:pPr>
+        <w:ind w:left="720" w:firstLine="720"/>
+        <w:rPr>
+          <w:rFonts w:asciiTheme="majorHAnsi" w:hAnsiTheme="majorHAnsi"/>
+          <w:sz w:val="144"/>
+          <w:szCs w:val="144"/>
+          <w:u w:val="single"/>
+          <w:lang w:val="en-IN"/>
+        </w:rPr>
+      </w:pPr>
+      <w:proofErr w:type="spellStart"/>
+      <w:r>
+        <w:rPr>
+          <w:rFonts w:asciiTheme="majorHAnsi" w:hAnsiTheme="majorHAnsi"/>
+          <w:sz w:val="144"/>
+          <w:szCs w:val="144"/>
+          <w:u w:val="single"/>
+          <w:lang w:val="en-IN"/>
+        </w:rPr>
+        <w:t>Checke</w:t>
+      </w:r>
+      <w:r>
+        <w:rPr>
+          <w:rFonts w:asciiTheme="majorHAnsi" w:hAnsiTheme="majorHAnsi"/>
+          <w:sz w:val="144"/>
+          <w:szCs w:val="144"/>
+          <w:u w:val="single"/>
+          <w:lang w:val="en-IN"/>
+        </w:rPr>
+        <w:t>e</w:t>
+      </w:r>
+      <w:r>
+        <w:rPr>
+          <w:rFonts w:asciiTheme="majorHAnsi" w:hAnsiTheme="majorHAnsi"/>
+          <w:sz w:val="144"/>
+          <w:szCs w:val="144"/>
+          <w:u w:val="single"/>
+          <w:lang w:val="en-IN"/>
+        </w:rPr>
+        <w:t>rs</w:t>
+      </w:r>
+      <w:proofErr w:type="spellEnd"/>
+    </w:p>
+    <w:p>
+      <w:pPr>
+        <w:jc w:val="center"/>
+        <w:rPr>
+          <w:rFonts w:asciiTheme="majorHAnsi" w:hAnsiTheme="majorHAnsi"/>
           <w:sz w:val="56"/>
           <w:szCs w:val="56"/>
           <w:u w:val="single"/>
           <w:lang w:val="en-IN"/>
         </w:rPr>
       </w:pPr>
-      <w:proofErr w:type="spellStart"/>
-      <w:r>
+    </w:p>
+    <w:p>
+      <w:pPr>
         <w:rPr>
           <w:rFonts w:asciiTheme="majorHAnsi" w:hAnsiTheme="majorHAnsi"/>
           <w:sz w:val="56"/>
@@ -46,51 +250,6 @@
           <w:u w:val="single"/>
           <w:lang w:val="en-IN"/>
         </w:rPr>
-        <w:t>Checke</w:t>
-      </w:r>
-      <w:r>
-        <w:rPr>
-          <w:rFonts w:asciiTheme="majorHAnsi" w:hAnsiTheme="majorHAnsi"/>
-          <w:sz w:val="56"/>
-          <w:szCs w:val="56"/>
-          <w:u w:val="single"/>
-          <w:lang w:val="en-IN"/>
-        </w:rPr>
-        <w:t>e</w:t>
-      </w:r>
-      <w:r>
-        <w:rPr>
-          <w:rFonts w:asciiTheme="majorHAnsi" w:hAnsiTheme="majorHAnsi"/>
-          <w:sz w:val="56"/>
-          <w:szCs w:val="56"/>
-          <w:u w:val="single"/>
-          <w:lang w:val="en-IN"/>
-        </w:rPr>
-        <w:t>rs</w:t>
-      </w:r>
-      <w:proofErr w:type="spellEnd"/>
-    </w:p>
-    <w:p>
-      <w:pPr>
-        <w:jc w:val="center"/>
-        <w:rPr>
-          <w:rFonts w:asciiTheme="majorHAnsi" w:hAnsiTheme="majorHAnsi"/>
-          <w:sz w:val="56"/>
-          <w:szCs w:val="56"/>
-          <w:u w:val="single"/>
-          <w:lang w:val="en-IN"/>
-        </w:rPr>
-      </w:pPr>
-    </w:p>
-    <w:p>
-      <w:pPr>
-        <w:rPr>
-          <w:rFonts w:asciiTheme="majorHAnsi" w:hAnsiTheme="majorHAnsi"/>
-          <w:sz w:val="56"/>
-          <w:szCs w:val="56"/>
-          <w:u w:val="single"/>
-          <w:lang w:val="en-IN"/>
-        </w:rPr>
       </w:pPr>
     </w:p>
     <w:p>
@@ -165,16 +324,6 @@
         </w:rPr>
         <w:t xml:space="preserve"> mode.</w:t>
       </w:r>
-    </w:p>
-    <w:p>
-      <w:pPr>
-        <w:rPr>
-          <w:rFonts w:asciiTheme="majorHAnsi" w:hAnsiTheme="majorHAnsi"/>
-          <w:sz w:val="28"/>
-          <w:szCs w:val="28"/>
-          <w:lang w:val="en-IN"/>
-        </w:rPr>
-      </w:pPr>
     </w:p>
     <w:p>
       <w:pPr>
@@ -453,7 +602,6 @@
           <w:szCs w:val="28"/>
           <w:lang w:val="en-IN"/>
         </w:rPr>
-        <w:lastRenderedPageBreak/>
         <w:t>About us</w:t>
       </w:r>
     </w:p>
@@ -764,6 +912,7 @@
           <w:szCs w:val="28"/>
           <w:lang w:val="en-IN"/>
         </w:rPr>
+        <w:lastRenderedPageBreak/>
         <w:t>Suga was able to take its piece on the side of the Jimin, so he was awarded with one more piece at the top of the piece itself and crowned as a “King”</w:t>
       </w:r>
     </w:p>
@@ -875,7 +1024,6 @@
           <w:szCs w:val="28"/>
           <w:lang w:val="en-IN"/>
         </w:rPr>
-        <w:lastRenderedPageBreak/>
         <w:t>Checkers is a two-player non-cooperative game where opponents sit on opposite sides of the game-board. One player has the dark pieces; the other has the light pieces. Players alternate turns and may not move an opponent’s piece. A move consists of moving a piece diagonally to an adjacent unoccupied square - if the adjacent square contains an opponent’s piece and the square immediately beyond it is vacant, the piece may be captured (and removed from the game) by jumping over it. Only the dark squares of the board are used. A piece may move only diagonally into an unoccupied square. When presented, capturing is mandatory. A player loses the game when either being out of legal moves or out of pieces</w:t>
       </w:r>
     </w:p>
@@ -1235,20 +1383,57 @@
       <w:pPr>
         <w:rPr>
           <w:rFonts w:ascii="Times New Roman" w:hAnsi="Times New Roman" w:cs="Times New Roman"/>
-          <w:sz w:val="28"/>
-          <w:szCs w:val="28"/>
-          <w:u w:val="single"/>
-        </w:rPr>
-      </w:pPr>
-      <w:r>
-        <w:rPr>
-          <w:rFonts w:ascii="Times New Roman" w:hAnsi="Times New Roman" w:cs="Times New Roman"/>
-          <w:b/>
-          <w:bCs/>
-          <w:sz w:val="28"/>
-          <w:szCs w:val="28"/>
-          <w:u w:val="single"/>
-        </w:rPr>
+          <w:b/>
+          <w:bCs/>
+          <w:sz w:val="28"/>
+          <w:szCs w:val="28"/>
+          <w:u w:val="single"/>
+        </w:rPr>
+      </w:pPr>
+    </w:p>
+    <w:p>
+      <w:pPr>
+        <w:rPr>
+          <w:rFonts w:ascii="Times New Roman" w:hAnsi="Times New Roman" w:cs="Times New Roman"/>
+          <w:b/>
+          <w:bCs/>
+          <w:sz w:val="28"/>
+          <w:szCs w:val="28"/>
+          <w:u w:val="single"/>
+        </w:rPr>
+      </w:pPr>
+    </w:p>
+    <w:p>
+      <w:pPr>
+        <w:rPr>
+          <w:rFonts w:ascii="Times New Roman" w:hAnsi="Times New Roman" w:cs="Times New Roman"/>
+          <w:b/>
+          <w:bCs/>
+          <w:sz w:val="28"/>
+          <w:szCs w:val="28"/>
+          <w:u w:val="single"/>
+        </w:rPr>
+      </w:pPr>
+    </w:p>
+    <w:p>
+      <w:pPr>
+        <w:rPr>
+          <w:rFonts w:ascii="Times New Roman" w:hAnsi="Times New Roman" w:cs="Times New Roman"/>
+          <w:sz w:val="28"/>
+          <w:szCs w:val="28"/>
+          <w:u w:val="single"/>
+        </w:rPr>
+      </w:pPr>
+      <w:r>
+        <w:rPr>
+          <w:rFonts w:ascii="Times New Roman" w:hAnsi="Times New Roman" w:cs="Times New Roman"/>
+          <w:b/>
+          <w:bCs/>
+          <w:sz w:val="28"/>
+          <w:szCs w:val="28"/>
+          <w:u w:val="single"/>
+        </w:rPr>
+        <w:lastRenderedPageBreak/>
         <w:t>Hardware</w:t>
       </w:r>
       <w:r>
@@ -1436,7 +1621,6 @@
           <w:szCs w:val="28"/>
           <w:shd w:val="clear" w:color="auto" w:fill="FFFFFF"/>
         </w:rPr>
-        <w:lastRenderedPageBreak/>
         <w:t xml:space="preserve">Whenever user on its turn clicks on its piece and further clicks on the new position if that particular position is valid </w:t>
       </w:r>
       <w:proofErr w:type="gramStart"/>
@@ -1848,7 +2032,6 @@
           <w:sz w:val="28"/>
           <w:szCs w:val="28"/>
         </w:rPr>
-        <w:lastRenderedPageBreak/>
         <w:t xml:space="preserve">                  </w:t>
       </w:r>
       <w:r>
@@ -1963,7 +2146,7 @@
         <v:path o:extrusionok="f" gradientshapeok="t" o:connecttype="rect"/>
         <o:lock v:ext="edit" aspectratio="t"/>
       </v:shapetype>
-      <v:shape id="_x0000_i1047" type="#_x0000_t75" style="width:11.5pt;height:11.5pt" o:bullet="t">
+      <v:shape id="_x0000_i1048" type="#_x0000_t75" style="width:11.25pt;height:11.25pt" o:bullet="t">
         <v:imagedata r:id="rId1" o:title=""/>
       </v:shape>
     </w:pict>

</xml_diff>